<commit_message>
edit báo cáo and create code
</commit_message>
<xml_diff>
--- a/export/BaoCaoTester.docx
+++ b/export/BaoCaoTester.docx
@@ -2,6 +2,7 @@
 <file path=word/document.xml><?xml version="1.0" encoding="utf-8"?>
 <w:document xmlns:wpc="http://schemas.microsoft.com/office/word/2010/wordprocessingCanvas" xmlns:mc="http://schemas.openxmlformats.org/markup-compatibility/2006" xmlns:o="urn:schemas-microsoft-com:office:office" xmlns:r="http://schemas.openxmlformats.org/officeDocument/2006/relationships" xmlns:m="http://schemas.openxmlformats.org/officeDocument/2006/math" xmlns:v="urn:schemas-microsoft-com:vml" xmlns:wp14="http://schemas.microsoft.com/office/word/2010/wordprocessingDrawing" xmlns:wp="http://schemas.openxmlformats.org/drawingml/2006/wordprocessingDrawing" xmlns:w10="urn:schemas-microsoft-com:office:word" xmlns:w="http://schemas.openxmlformats.org/wordprocessingml/2006/main" xmlns:w14="http://schemas.microsoft.com/office/word/2010/wordml" xmlns:wpg="http://schemas.microsoft.com/office/word/2010/wordprocessingGroup" xmlns:wpi="http://schemas.microsoft.com/office/word/2010/wordprocessingInk" xmlns:wne="http://schemas.microsoft.com/office/word/2006/wordml" xmlns:wps="http://schemas.microsoft.com/office/word/2010/wordprocessingShape" mc:Ignorable="w14 wp14">
   <w:body>
+    <w:bookmarkStart w:id="0" w:name="_Hlk67145512"/>
     <w:p>
       <w:pPr>
         <w:spacing w:after="0" w:line="360" w:lineRule="auto"/>
@@ -14,7 +15,6 @@
           <w:szCs w:val="32"/>
         </w:rPr>
       </w:pPr>
-      <w:bookmarkStart w:id="0" w:name="_Hlk67145512"/>
       <w:r>
         <w:rPr>
           <w:rFonts w:ascii="Times New Roman" w:hAnsi="Times New Roman"/>
@@ -11723,20 +11723,7 @@
           <w:szCs w:val="26"/>
         </w:rPr>
         <w:lastRenderedPageBreak/>
-        <w:t>DANH MỤC CÁC THUẬT N</w:t>
-      </w:r>
-      <w:bookmarkStart w:id="2" w:name="_GoBack"/>
-      <w:bookmarkEnd w:id="2"/>
-      <w:r>
-        <w:rPr>
-          <w:rFonts w:ascii="Times New Roman" w:hAnsi="Times New Roman"/>
-          <w:b/>
-          <w:bCs/>
-          <w:color w:val="000000" w:themeColor="text1"/>
-          <w:sz w:val="26"/>
-          <w:szCs w:val="26"/>
-        </w:rPr>
-        <w:t>GỮ VÀ TỪ VIẾT TẮT</w:t>
+        <w:t>DANH MỤC CÁC THUẬT NGỮ VÀ TỪ VIẾT TẮT</w:t>
       </w:r>
     </w:p>
     <w:tbl>
@@ -12817,7 +12804,7 @@
           <w:szCs w:val="28"/>
         </w:rPr>
       </w:pPr>
-      <w:bookmarkStart w:id="3" w:name="_Toc91446002"/>
+      <w:bookmarkStart w:id="2" w:name="_Toc91446002"/>
       <w:r>
         <w:rPr>
           <w:rFonts w:ascii="Times New Roman" w:hAnsi="Times New Roman" w:cs="Times New Roman"/>
@@ -12853,7 +12840,7 @@
         </w:rPr>
         <w:t>SELENIUM IDE</w:t>
       </w:r>
-      <w:bookmarkEnd w:id="3"/>
+      <w:bookmarkEnd w:id="2"/>
     </w:p>
     <w:p>
       <w:pPr>
@@ -13154,7 +13141,7 @@
           <w:szCs w:val="26"/>
         </w:rPr>
       </w:pPr>
-      <w:bookmarkStart w:id="4" w:name="_Toc91446003"/>
+      <w:bookmarkStart w:id="3" w:name="_Toc91446003"/>
       <w:r>
         <w:rPr>
           <w:rFonts w:ascii="Times New Roman" w:hAnsi="Times New Roman"/>
@@ -13166,7 +13153,7 @@
         </w:rPr>
         <w:t>Giới thiệu công cụ kiểm thử tự động Selenium IDE</w:t>
       </w:r>
-      <w:bookmarkEnd w:id="4"/>
+      <w:bookmarkEnd w:id="3"/>
     </w:p>
     <w:p>
       <w:pPr>
@@ -13276,7 +13263,7 @@
           <w:color w:val="auto"/>
         </w:rPr>
       </w:pPr>
-      <w:bookmarkStart w:id="5" w:name="_Toc91446004"/>
+      <w:bookmarkStart w:id="4" w:name="_Toc91446004"/>
       <w:r>
         <w:rPr>
           <w:b/>
@@ -13285,7 +13272,7 @@
         </w:rPr>
         <w:t>Đặc điểm</w:t>
       </w:r>
-      <w:bookmarkEnd w:id="5"/>
+      <w:bookmarkEnd w:id="4"/>
     </w:p>
     <w:p>
       <w:pPr>
@@ -13312,7 +13299,7 @@
             <wp:docPr id="38" name="Picture 6" descr="https://images.viblo.asia/full/97708c29-bf72-47ec-9b78-66c8823f504a.jpg">
               <a:extLst xmlns:a="http://schemas.openxmlformats.org/drawingml/2006/main">
                 <a:ext uri="{FF2B5EF4-FFF2-40B4-BE49-F238E27FC236}">
-                  <a16:creationId xmlns:lc="http://schemas.openxmlformats.org/drawingml/2006/lockedCanvas" xmlns:a16="http://schemas.microsoft.com/office/drawing/2014/main" xmlns:p="http://schemas.openxmlformats.org/presentationml/2006/main" xmlns="" xmlns:w="http://schemas.openxmlformats.org/wordprocessingml/2006/main" xmlns:w10="urn:schemas-microsoft-com:office:word" xmlns:v="urn:schemas-microsoft-com:vml" xmlns:o="urn:schemas-microsoft-com:office:office" xmlns:arto="http://schemas.microsoft.com/office/word/2006/arto" id="{BEDC408C-C120-4C4F-A15A-6C89A459A850}"/>
+                  <a16:creationId xmlns:arto="http://schemas.microsoft.com/office/word/2006/arto" xmlns:o="urn:schemas-microsoft-com:office:office" xmlns:v="urn:schemas-microsoft-com:vml" xmlns:w10="urn:schemas-microsoft-com:office:word" xmlns:w="http://schemas.openxmlformats.org/wordprocessingml/2006/main" xmlns="" xmlns:p="http://schemas.openxmlformats.org/presentationml/2006/main" xmlns:a16="http://schemas.microsoft.com/office/drawing/2014/main" xmlns:lc="http://schemas.openxmlformats.org/drawingml/2006/lockedCanvas" id="{BEDC408C-C120-4C4F-A15A-6C89A459A850}"/>
                 </a:ext>
               </a:extLst>
             </wp:docPr>
@@ -13326,7 +13313,7 @@
                     <pic:cNvPr id="38" name="Picture 6" descr="https://images.viblo.asia/full/97708c29-bf72-47ec-9b78-66c8823f504a.jpg">
                       <a:extLst>
                         <a:ext uri="{FF2B5EF4-FFF2-40B4-BE49-F238E27FC236}">
-                          <a16:creationId xmlns:lc="http://schemas.openxmlformats.org/drawingml/2006/lockedCanvas" xmlns:a16="http://schemas.microsoft.com/office/drawing/2014/main" xmlns:p="http://schemas.openxmlformats.org/presentationml/2006/main" xmlns="" xmlns:w="http://schemas.openxmlformats.org/wordprocessingml/2006/main" xmlns:w10="urn:schemas-microsoft-com:office:word" xmlns:v="urn:schemas-microsoft-com:vml" xmlns:o="urn:schemas-microsoft-com:office:office" xmlns:arto="http://schemas.microsoft.com/office/word/2006/arto" id="{BEDC408C-C120-4C4F-A15A-6C89A459A850}"/>
+                          <a16:creationId xmlns:arto="http://schemas.microsoft.com/office/word/2006/arto" xmlns:o="urn:schemas-microsoft-com:office:office" xmlns:v="urn:schemas-microsoft-com:vml" xmlns:w10="urn:schemas-microsoft-com:office:word" xmlns:w="http://schemas.openxmlformats.org/wordprocessingml/2006/main" xmlns="" xmlns:p="http://schemas.openxmlformats.org/presentationml/2006/main" xmlns:a16="http://schemas.microsoft.com/office/drawing/2014/main" xmlns:lc="http://schemas.openxmlformats.org/drawingml/2006/lockedCanvas" id="{BEDC408C-C120-4C4F-A15A-6C89A459A850}"/>
                         </a:ext>
                       </a:extLst>
                     </pic:cNvPr>
@@ -13627,7 +13614,7 @@
           <w:color w:val="auto"/>
         </w:rPr>
       </w:pPr>
-      <w:bookmarkStart w:id="6" w:name="_Toc91446005"/>
+      <w:bookmarkStart w:id="5" w:name="_Toc91446005"/>
       <w:r>
         <w:rPr>
           <w:b/>
@@ -13637,7 +13624,7 @@
         <w:lastRenderedPageBreak/>
         <w:t>Các thành phần</w:t>
       </w:r>
-      <w:bookmarkEnd w:id="6"/>
+      <w:bookmarkEnd w:id="5"/>
       <w:r>
         <w:rPr>
           <w:b/>
@@ -14001,7 +13988,7 @@
           <w:color w:val="auto"/>
         </w:rPr>
       </w:pPr>
-      <w:bookmarkStart w:id="7" w:name="_Toc91446006"/>
+      <w:bookmarkStart w:id="6" w:name="_Toc91446006"/>
       <w:r>
         <w:rPr>
           <w:b/>
@@ -14011,7 +13998,7 @@
         <w:lastRenderedPageBreak/>
         <w:t>Ngôn ngữ viết</w:t>
       </w:r>
-      <w:bookmarkEnd w:id="7"/>
+      <w:bookmarkEnd w:id="6"/>
     </w:p>
     <w:p>
       <w:pPr>
@@ -14138,7 +14125,7 @@
           <w:szCs w:val="26"/>
         </w:rPr>
       </w:pPr>
-      <w:bookmarkStart w:id="8" w:name="_Toc91446007"/>
+      <w:bookmarkStart w:id="7" w:name="_Toc91446007"/>
       <w:r>
         <w:rPr>
           <w:rFonts w:ascii="Times New Roman" w:hAnsi="Times New Roman" w:cs="Times New Roman"/>
@@ -14151,7 +14138,7 @@
         <w:t>Cách tổ chức chương trình chạy với công cụ</w:t>
       </w:r>
       <w:bookmarkEnd w:id="1"/>
-      <w:bookmarkEnd w:id="8"/>
+      <w:bookmarkEnd w:id="7"/>
     </w:p>
     <w:p>
       <w:pPr>
@@ -14342,7 +14329,7 @@
           <w:szCs w:val="26"/>
         </w:rPr>
       </w:pPr>
-      <w:bookmarkStart w:id="9" w:name="_Toc91446008"/>
+      <w:bookmarkStart w:id="8" w:name="_Toc91446008"/>
       <w:r>
         <w:rPr>
           <w:rFonts w:ascii="Times New Roman" w:hAnsi="Times New Roman" w:cs="Times New Roman"/>
@@ -14355,7 +14342,7 @@
         <w:lastRenderedPageBreak/>
         <w:t>Áp dụng kiểm thử tự động với chức năng đăng nhập, đăng xuất</w:t>
       </w:r>
-      <w:bookmarkEnd w:id="9"/>
+      <w:bookmarkEnd w:id="8"/>
     </w:p>
     <w:p>
       <w:pPr>
@@ -15350,7 +15337,7 @@
           <w:szCs w:val="28"/>
         </w:rPr>
       </w:pPr>
-      <w:bookmarkStart w:id="10" w:name="_Toc91446009"/>
+      <w:bookmarkStart w:id="9" w:name="_Toc91446009"/>
       <w:r>
         <w:rPr>
           <w:rFonts w:ascii="Times New Roman" w:hAnsi="Times New Roman"/>
@@ -15375,7 +15362,7 @@
         </w:rPr>
         <w:t>ĐẶC TẢ PHẦN MỀM</w:t>
       </w:r>
-      <w:bookmarkEnd w:id="10"/>
+      <w:bookmarkEnd w:id="9"/>
     </w:p>
     <w:p>
       <w:pPr>
@@ -15390,7 +15377,7 @@
           <w:szCs w:val="26"/>
         </w:rPr>
       </w:pPr>
-      <w:bookmarkStart w:id="11" w:name="_Toc91446010"/>
+      <w:bookmarkStart w:id="10" w:name="_Toc91446010"/>
       <w:r>
         <w:rPr>
           <w:rFonts w:ascii="Times New Roman" w:hAnsi="Times New Roman"/>
@@ -15413,7 +15400,7 @@
         </w:rPr>
         <w:t>Giới thiệu về phần mềm</w:t>
       </w:r>
-      <w:bookmarkEnd w:id="11"/>
+      <w:bookmarkEnd w:id="10"/>
     </w:p>
     <w:p>
       <w:pPr>
@@ -15476,7 +15463,7 @@
           <w:szCs w:val="26"/>
         </w:rPr>
       </w:pPr>
-      <w:bookmarkStart w:id="12" w:name="_Toc91446011"/>
+      <w:bookmarkStart w:id="11" w:name="_Toc91446011"/>
       <w:r>
         <w:rPr>
           <w:rFonts w:ascii="Times New Roman" w:hAnsi="Times New Roman"/>
@@ -15499,7 +15486,7 @@
         </w:rPr>
         <w:t>Đặc tả yêu cầu của phần mềm</w:t>
       </w:r>
-      <w:bookmarkEnd w:id="12"/>
+      <w:bookmarkEnd w:id="11"/>
     </w:p>
     <w:p>
       <w:pPr>
@@ -15516,7 +15503,7 @@
           <w:bCs/>
         </w:rPr>
       </w:pPr>
-      <w:bookmarkStart w:id="13" w:name="_Toc91446012"/>
+      <w:bookmarkStart w:id="12" w:name="_Toc91446012"/>
       <w:r>
         <w:rPr>
           <w:b/>
@@ -15545,7 +15532,7 @@
         </w:rPr>
         <w:t>, đăng xuất</w:t>
       </w:r>
-      <w:bookmarkEnd w:id="13"/>
+      <w:bookmarkEnd w:id="12"/>
     </w:p>
     <w:p>
       <w:pPr>
@@ -15562,7 +15549,7 @@
           <w:bCs/>
         </w:rPr>
       </w:pPr>
-      <w:bookmarkStart w:id="14" w:name="_Toc91446013"/>
+      <w:bookmarkStart w:id="13" w:name="_Toc91446013"/>
       <w:r>
         <w:rPr>
           <w:b/>
@@ -15598,7 +15585,7 @@
         </w:rPr>
         <w:t>c năng đăng nhập</w:t>
       </w:r>
-      <w:bookmarkEnd w:id="14"/>
+      <w:bookmarkEnd w:id="13"/>
     </w:p>
     <w:p>
       <w:pPr>
@@ -16513,7 +16500,7 @@
           <w:bCs/>
         </w:rPr>
       </w:pPr>
-      <w:bookmarkStart w:id="15" w:name="_Toc91446014"/>
+      <w:bookmarkStart w:id="14" w:name="_Toc91446014"/>
       <w:r>
         <w:rPr>
           <w:b/>
@@ -16529,7 +16516,7 @@
         </w:rPr>
         <w:t>c năng đăng nhập</w:t>
       </w:r>
-      <w:bookmarkEnd w:id="15"/>
+      <w:bookmarkEnd w:id="14"/>
     </w:p>
     <w:p>
       <w:pPr>
@@ -16621,7 +16608,7 @@
           <w:bCs/>
         </w:rPr>
       </w:pPr>
-      <w:bookmarkStart w:id="16" w:name="_Toc91446015"/>
+      <w:bookmarkStart w:id="15" w:name="_Toc91446015"/>
       <w:r>
         <w:rPr>
           <w:b/>
@@ -16636,10 +16623,11 @@
         </w:rPr>
         <w:t>c năng đăng nhập</w:t>
       </w:r>
-      <w:bookmarkEnd w:id="16"/>
-    </w:p>
-    <w:p>
-      <w:pPr>
+      <w:bookmarkEnd w:id="15"/>
+    </w:p>
+    <w:p>
+      <w:pPr>
+        <w:jc w:val="center"/>
         <w:rPr>
           <w:rFonts w:ascii="Times New Roman" w:eastAsiaTheme="majorEastAsia" w:hAnsi="Times New Roman"/>
           <w:bCs/>
@@ -16942,7 +16930,35 @@
           <w:rFonts w:eastAsiaTheme="majorEastAsia" w:cstheme="majorBidi"/>
           <w:bCs/>
         </w:rPr>
-        <w:t>+ Nếu tác nhân nhập sai một trong hai thông tin là username hoặc password thì hệ thống sẽ đưa ra thông báo “Tên tài khoản hoặc mật khẩu không đúng” và yêu cầu tác nhận thực hiện lại việc nhập thông tin đăng nhập. Nếu tác nhân không nhập thông tin cần nhập mà ấn vào button đăng nhập thì sẽ hệ thống sẽ hiển thị thông báo “ Không được để trống” và yêu cầu tác nhân thực hiện việc nhập thông tin username và password để thực hiện việc đăng nhập.</w:t>
+        <w:t xml:space="preserve">+ Nếu tác nhân nhập sai một trong hai thông tin là username hoặc password thì hệ thống sẽ đưa ra thông báo “Tên tài khoản hoặc mật khẩu không đúng” và yêu cầu tác nhận thực hiện lại việc nhập thông tin đăng nhập. </w:t>
+      </w:r>
+    </w:p>
+    <w:p>
+      <w:pPr>
+        <w:pStyle w:val="ListParagraph"/>
+        <w:spacing w:line="360" w:lineRule="auto"/>
+        <w:ind w:left="851"/>
+        <w:jc w:val="both"/>
+        <w:rPr>
+          <w:rFonts w:eastAsiaTheme="majorEastAsia" w:cstheme="majorBidi"/>
+          <w:bCs/>
+        </w:rPr>
+      </w:pPr>
+      <w:r>
+        <w:rPr>
+          <w:rFonts w:eastAsiaTheme="majorEastAsia" w:cstheme="majorBidi"/>
+          <w:bCs/>
+        </w:rPr>
+        <w:t xml:space="preserve">+ </w:t>
+      </w:r>
+      <w:bookmarkStart w:id="16" w:name="_GoBack"/>
+      <w:bookmarkEnd w:id="16"/>
+      <w:r>
+        <w:rPr>
+          <w:rFonts w:eastAsiaTheme="majorEastAsia" w:cstheme="majorBidi"/>
+          <w:bCs/>
+        </w:rPr>
+        <w:t>Nếu tác nhân không nhập thông tin cần nhập mà ấn vào button đăng nhập thì sẽ hệ thống sẽ hiển thị thông báo “ Không được để trống” và yêu cầu tác nhân thực hiện việc nhập thông tin username và password để thực hiện việc đăng nhập.</w:t>
       </w:r>
     </w:p>
     <w:p>
@@ -27008,7 +27024,7 @@
           <w:rPr>
             <w:noProof/>
           </w:rPr>
-          <w:t>10</w:t>
+          <w:t>30</w:t>
         </w:r>
         <w:r>
           <w:rPr>
@@ -31346,7 +31362,7 @@
 </file>
 
 <file path=customXml/itemProps1.xml><?xml version="1.0" encoding="utf-8"?>
-<ds:datastoreItem xmlns:ds="http://schemas.openxmlformats.org/officeDocument/2006/customXml" ds:itemID="{C6696A97-EEA6-43CA-9F9B-812AF74AF545}">
+<ds:datastoreItem xmlns:ds="http://schemas.openxmlformats.org/officeDocument/2006/customXml" ds:itemID="{727EA470-3FF4-4C11-BF16-15EB60B969A5}">
   <ds:schemaRefs>
     <ds:schemaRef ds:uri="http://schemas.openxmlformats.org/officeDocument/2006/bibliography"/>
   </ds:schemaRefs>

</xml_diff>